<commit_message>
Changes for parsing Taitriya Brahmanam
</commit_message>
<xml_diff>
--- a/inputs/TB 1.5-1.8 Baraha.docx
+++ b/inputs/TB 1.5-1.8 Baraha.docx
@@ -1,6 +1,6 @@
 
 <file path=word/document.xml><?xml version="1.0" encoding="utf-8"?>
-<w:document xmlns:wpc="http://schemas.microsoft.com/office/word/2010/wordprocessingCanvas" xmlns:cx="http://schemas.microsoft.com/office/drawing/2014/chartex" xmlns:cx1="http://schemas.microsoft.com/office/drawing/2015/9/8/chartex" xmlns:cx2="http://schemas.microsoft.com/office/drawing/2015/10/21/chartex" xmlns:cx3="http://schemas.microsoft.com/office/drawing/2016/5/9/chartex" xmlns:cx4="http://schemas.microsoft.com/office/drawing/2016/5/10/chartex" xmlns:cx5="http://schemas.microsoft.com/office/drawing/2016/5/11/chartex" xmlns:cx6="http://schemas.microsoft.com/office/drawing/2016/5/12/chartex" xmlns:cx7="http://schemas.microsoft.com/office/drawing/2016/5/13/chartex" xmlns:cx8="http://schemas.microsoft.com/office/drawing/2016/5/14/chartex" xmlns:mc="http://schemas.openxmlformats.org/markup-compatibility/2006" xmlns:aink="http://schemas.microsoft.com/office/drawing/2016/ink" xmlns:am3d="http://schemas.microsoft.com/office/drawing/2017/model3d" xmlns:o="urn:schemas-microsoft-com:office:office" xmlns:r="http://schemas.openxmlformats.org/officeDocument/2006/relationships" xmlns:m="http://schemas.openxmlformats.org/officeDocument/2006/math" xmlns:v="urn:schemas-microsoft-com:vml" xmlns:wp14="http://schemas.microsoft.com/office/word/2010/wordprocessingDrawing" xmlns:wp="http://schemas.openxmlformats.org/drawingml/2006/wordprocessingDrawing" xmlns:w10="urn:schemas-microsoft-com:office:word" xmlns:w="http://schemas.openxmlformats.org/wordprocessingml/2006/main" xmlns:w14="http://schemas.microsoft.com/office/word/2010/wordml" xmlns:w15="http://schemas.microsoft.com/office/word/2012/wordml" xmlns:w16cex="http://schemas.microsoft.com/office/word/2018/wordml/cex" xmlns:w16cid="http://schemas.microsoft.com/office/word/2016/wordml/cid" xmlns:w16="http://schemas.microsoft.com/office/word/2018/wordml" xmlns:w16se="http://schemas.microsoft.com/office/word/2015/wordml/symex" xmlns:wpg="http://schemas.microsoft.com/office/word/2010/wordprocessingGroup" xmlns:wpi="http://schemas.microsoft.com/office/word/2010/wordprocessingInk" xmlns:wne="http://schemas.microsoft.com/office/word/2006/wordml" xmlns:wps="http://schemas.microsoft.com/office/word/2010/wordprocessingShape" mc:Ignorable="w14 w15 w16se w16cid w16 w16cex wp14">
+<w:document xmlns:wpc="http://schemas.microsoft.com/office/word/2010/wordprocessingCanvas" xmlns:cx="http://schemas.microsoft.com/office/drawing/2014/chartex" xmlns:cx1="http://schemas.microsoft.com/office/drawing/2015/9/8/chartex" xmlns:cx2="http://schemas.microsoft.com/office/drawing/2015/10/21/chartex" xmlns:cx3="http://schemas.microsoft.com/office/drawing/2016/5/9/chartex" xmlns:cx4="http://schemas.microsoft.com/office/drawing/2016/5/10/chartex" xmlns:cx5="http://schemas.microsoft.com/office/drawing/2016/5/11/chartex" xmlns:cx6="http://schemas.microsoft.com/office/drawing/2016/5/12/chartex" xmlns:cx7="http://schemas.microsoft.com/office/drawing/2016/5/13/chartex" xmlns:cx8="http://schemas.microsoft.com/office/drawing/2016/5/14/chartex" xmlns:mc="http://schemas.openxmlformats.org/markup-compatibility/2006" xmlns:aink="http://schemas.microsoft.com/office/drawing/2016/ink" xmlns:am3d="http://schemas.microsoft.com/office/drawing/2017/model3d" xmlns:o="urn:schemas-microsoft-com:office:office" xmlns:oel="http://schemas.microsoft.com/office/2019/extlst" xmlns:r="http://schemas.openxmlformats.org/officeDocument/2006/relationships" xmlns:m="http://schemas.openxmlformats.org/officeDocument/2006/math" xmlns:v="urn:schemas-microsoft-com:vml" xmlns:wp14="http://schemas.microsoft.com/office/word/2010/wordprocessingDrawing" xmlns:wp="http://schemas.openxmlformats.org/drawingml/2006/wordprocessingDrawing" xmlns:w10="urn:schemas-microsoft-com:office:word" xmlns:w="http://schemas.openxmlformats.org/wordprocessingml/2006/main" xmlns:w14="http://schemas.microsoft.com/office/word/2010/wordml" xmlns:w15="http://schemas.microsoft.com/office/word/2012/wordml" xmlns:w16cex="http://schemas.microsoft.com/office/word/2018/wordml/cex" xmlns:w16cid="http://schemas.microsoft.com/office/word/2016/wordml/cid" xmlns:w16="http://schemas.microsoft.com/office/word/2018/wordml" xmlns:w16sdtdh="http://schemas.microsoft.com/office/word/2020/wordml/sdtdatahash" xmlns:w16se="http://schemas.microsoft.com/office/word/2015/wordml/symex" xmlns:wpg="http://schemas.microsoft.com/office/word/2010/wordprocessingGroup" xmlns:wpi="http://schemas.microsoft.com/office/word/2010/wordprocessingInk" xmlns:wne="http://schemas.microsoft.com/office/word/2006/wordml" xmlns:wps="http://schemas.microsoft.com/office/word/2010/wordprocessingShape" mc:Ignorable="w14 w15 w16se w16cid w16 w16cex w16sdtdh wp14">
   <w:body>
     <w:p>
       <w:pPr>
@@ -294,7 +294,29 @@
           <w:sz w:val="32"/>
           <w:szCs w:val="32"/>
         </w:rPr>
-        <w:t xml:space="preserve"> Vedic/Swara symbols – q anudAttam, # </w:t>
+        <w:t xml:space="preserve"> Vedic/Swara symbols – q </w:t>
+      </w:r>
+      <w:proofErr w:type="spellStart"/>
+      <w:r>
+        <w:rPr>
+          <w:rFonts w:ascii="Arial" w:hAnsi="Arial" w:cs="Arial"/>
+          <w:b w:val="0"/>
+          <w:bCs w:val="0"/>
+          <w:sz w:val="32"/>
+          <w:szCs w:val="32"/>
+        </w:rPr>
+        <w:t>anudAttam</w:t>
+      </w:r>
+      <w:proofErr w:type="spellEnd"/>
+      <w:r>
+        <w:rPr>
+          <w:rFonts w:ascii="Arial" w:hAnsi="Arial" w:cs="Arial"/>
+          <w:b w:val="0"/>
+          <w:bCs w:val="0"/>
+          <w:sz w:val="32"/>
+          <w:szCs w:val="32"/>
+        </w:rPr>
+        <w:t xml:space="preserve">, # </w:t>
       </w:r>
       <w:proofErr w:type="spellStart"/>
       <w:r>
@@ -736,7 +758,15 @@
       </w:r>
       <w:proofErr w:type="spellEnd"/>
       <w:r>
-        <w:t xml:space="preserve">, SrI </w:t>
+        <w:t xml:space="preserve">, </w:t>
+      </w:r>
+      <w:proofErr w:type="spellStart"/>
+      <w:r>
+        <w:t>SrI</w:t>
+      </w:r>
+      <w:proofErr w:type="spellEnd"/>
+      <w:r>
+        <w:t xml:space="preserve"> </w:t>
       </w:r>
       <w:proofErr w:type="spellStart"/>
       <w:r>
@@ -755,36 +785,41 @@
         <w:t xml:space="preserve"> </w:t>
       </w:r>
     </w:p>
+    <w:p>
+      <w:proofErr w:type="spellStart"/>
+      <w:r>
+        <w:t>SrI</w:t>
+      </w:r>
+      <w:proofErr w:type="spellEnd"/>
+      <w:r>
+        <w:t xml:space="preserve"> </w:t>
+      </w:r>
+      <w:proofErr w:type="spellStart"/>
+      <w:r>
+        <w:t>guruByO</w:t>
+      </w:r>
+      <w:proofErr w:type="spellEnd"/>
+      <w:r>
+        <w:t xml:space="preserve"> </w:t>
+      </w:r>
+      <w:proofErr w:type="spellStart"/>
+      <w:r>
+        <w:t>namaH</w:t>
+      </w:r>
+      <w:proofErr w:type="spellEnd"/>
+      <w:r>
+        <w:t xml:space="preserve">, </w:t>
+      </w:r>
+      <w:proofErr w:type="spellStart"/>
+      <w:r>
+        <w:t>haqriqH</w:t>
+      </w:r>
+      <w:proofErr w:type="spellEnd"/>
+      <w:r>
+        <w:t xml:space="preserve"> OM</w:t>
+      </w:r>
+    </w:p>
     <w:p/>
-    <w:p>
-      <w:r>
-        <w:t xml:space="preserve">SrI </w:t>
-      </w:r>
-      <w:proofErr w:type="spellStart"/>
-      <w:r>
-        <w:t>guruByO</w:t>
-      </w:r>
-      <w:proofErr w:type="spellEnd"/>
-      <w:r>
-        <w:t xml:space="preserve"> </w:t>
-      </w:r>
-      <w:proofErr w:type="spellStart"/>
-      <w:r>
-        <w:t>namaH</w:t>
-      </w:r>
-      <w:proofErr w:type="spellEnd"/>
-      <w:r>
-        <w:t xml:space="preserve">, </w:t>
-      </w:r>
-      <w:proofErr w:type="spellStart"/>
-      <w:r>
-        <w:t>haqriqH</w:t>
-      </w:r>
-      <w:proofErr w:type="spellEnd"/>
-      <w:r>
-        <w:t xml:space="preserve"> OM</w:t>
-      </w:r>
-    </w:p>
     <w:p>
       <w:r>
         <w:t>1</w:t>
@@ -14075,15 +14110,15 @@
       </w:r>
       <w:proofErr w:type="spellEnd"/>
       <w:r>
-        <w:t xml:space="preserve"> </w:t>
-      </w:r>
-      <w:proofErr w:type="spellStart"/>
-      <w:r>
-        <w:t>pa</w:t>
-      </w:r>
-      <w:proofErr w:type="spellEnd"/>
-      <w:r>
-        <w:t>#~jcadaqSaH |</w:t>
+        <w:t xml:space="preserve"> pa#~</w:t>
+      </w:r>
+      <w:proofErr w:type="spellStart"/>
+      <w:r>
+        <w:t>jcadaqSaH</w:t>
+      </w:r>
+      <w:proofErr w:type="spellEnd"/>
+      <w:r>
+        <w:t xml:space="preserve"> |</w:t>
       </w:r>
     </w:p>
     <w:p>
@@ -18300,7 +18335,15 @@
       </w:r>
       <w:proofErr w:type="spellEnd"/>
       <w:r>
-        <w:t xml:space="preserve">, SrI </w:t>
+        <w:t xml:space="preserve">, </w:t>
+      </w:r>
+      <w:proofErr w:type="spellStart"/>
+      <w:r>
+        <w:t>SrI</w:t>
+      </w:r>
+      <w:proofErr w:type="spellEnd"/>
+      <w:r>
+        <w:t xml:space="preserve"> </w:t>
       </w:r>
       <w:proofErr w:type="spellStart"/>
       <w:r>
@@ -18321,8 +18364,13 @@
     </w:p>
     <w:p/>
     <w:p>
-      <w:r>
-        <w:t xml:space="preserve">SrI </w:t>
+      <w:proofErr w:type="spellStart"/>
+      <w:r>
+        <w:t>SrI</w:t>
+      </w:r>
+      <w:proofErr w:type="spellEnd"/>
+      <w:r>
+        <w:t xml:space="preserve"> </w:t>
       </w:r>
       <w:proofErr w:type="spellStart"/>
       <w:r>
@@ -38311,7 +38359,15 @@
       </w:r>
       <w:proofErr w:type="spellEnd"/>
       <w:r>
-        <w:t xml:space="preserve">, SrI </w:t>
+        <w:t xml:space="preserve">, </w:t>
+      </w:r>
+      <w:proofErr w:type="spellStart"/>
+      <w:r>
+        <w:t>SrI</w:t>
+      </w:r>
+      <w:proofErr w:type="spellEnd"/>
+      <w:r>
+        <w:t xml:space="preserve"> </w:t>
       </w:r>
       <w:proofErr w:type="spellStart"/>
       <w:r>
@@ -38331,8 +38387,13 @@
       </w:r>
     </w:p>
     <w:p>
-      <w:r>
-        <w:t xml:space="preserve">SrI </w:t>
+      <w:proofErr w:type="spellStart"/>
+      <w:r>
+        <w:t>SrI</w:t>
+      </w:r>
+      <w:proofErr w:type="spellEnd"/>
+      <w:r>
+        <w:t xml:space="preserve"> </w:t>
       </w:r>
       <w:proofErr w:type="spellStart"/>
       <w:r>
@@ -56036,7 +56097,15 @@
       </w:r>
       <w:proofErr w:type="spellEnd"/>
       <w:r>
-        <w:t xml:space="preserve">, SrI </w:t>
+        <w:t xml:space="preserve">, </w:t>
+      </w:r>
+      <w:proofErr w:type="spellStart"/>
+      <w:r>
+        <w:t>SrI</w:t>
+      </w:r>
+      <w:proofErr w:type="spellEnd"/>
+      <w:r>
+        <w:t xml:space="preserve"> </w:t>
       </w:r>
       <w:proofErr w:type="spellStart"/>
       <w:r>
@@ -56056,8 +56125,13 @@
       </w:r>
     </w:p>
     <w:p>
-      <w:r>
-        <w:t xml:space="preserve">SrI </w:t>
+      <w:proofErr w:type="spellStart"/>
+      <w:r>
+        <w:t>SrI</w:t>
+      </w:r>
+      <w:proofErr w:type="spellEnd"/>
+      <w:r>
+        <w:t xml:space="preserve"> </w:t>
       </w:r>
       <w:proofErr w:type="spellStart"/>
       <w:r>
@@ -64932,6 +65006,9 @@
       <w:r>
         <w:tab/>
       </w:r>
+      <w:r>
+        <w:t xml:space="preserve"> </w:t>
+      </w:r>
       <w:proofErr w:type="spellStart"/>
       <w:r>
         <w:t>anuvAkaM</w:t>
@@ -64965,6 +65042,7 @@
         <w:t xml:space="preserve"> </w:t>
       </w:r>
     </w:p>
+    <w:p/>
     <w:p>
       <w:r>
         <w:t>T.B.1.8.9.1</w:t>
@@ -65357,7 +65435,12 @@
       </w:r>
       <w:proofErr w:type="spellEnd"/>
       <w:r>
-        <w:t xml:space="preserve"> || 34 (18) (</w:t>
+        <w:t xml:space="preserve"> || 34 (18)</w:t>
+      </w:r>
+    </w:p>
+    <w:p>
+      <w:r>
+        <w:t>(</w:t>
       </w:r>
       <w:proofErr w:type="spellStart"/>
       <w:r>
@@ -65891,6 +65974,7 @@
     <w:p>
       <w:proofErr w:type="spellStart"/>
       <w:r>
+        <w:lastRenderedPageBreak/>
         <w:t>aqpaqSaqvyO</w:t>
       </w:r>
       <w:proofErr w:type="spellEnd"/>
@@ -66032,7 +66116,6 @@
     <w:p>
       <w:proofErr w:type="spellStart"/>
       <w:r>
-        <w:lastRenderedPageBreak/>
         <w:t>yaqdA</w:t>
       </w:r>
       <w:proofErr w:type="spellEnd"/>
@@ -66305,7 +66388,13 @@
       </w:r>
       <w:proofErr w:type="spellEnd"/>
       <w:r>
-        <w:t xml:space="preserve"> || 37 (17) </w:t>
+        <w:t xml:space="preserve"> || 37</w:t>
+      </w:r>
+      <w:r>
+        <w:t xml:space="preserve"> </w:t>
+      </w:r>
+      <w:r>
+        <w:t xml:space="preserve">(17) </w:t>
       </w:r>
     </w:p>
     <w:p>
@@ -66345,6 +66434,7 @@
         <w:t xml:space="preserve"> ca#) (A10)</w:t>
       </w:r>
     </w:p>
+    <w:p/>
     <w:p/>
     <w:p>
       <w:proofErr w:type="spellStart"/>
@@ -66842,7 +66932,7 @@
 </file>
 
 <file path=word/endnotes.xml><?xml version="1.0" encoding="utf-8"?>
-<w:endnotes xmlns:wpc="http://schemas.microsoft.com/office/word/2010/wordprocessingCanvas" xmlns:cx="http://schemas.microsoft.com/office/drawing/2014/chartex" xmlns:cx1="http://schemas.microsoft.com/office/drawing/2015/9/8/chartex" xmlns:cx2="http://schemas.microsoft.com/office/drawing/2015/10/21/chartex" xmlns:cx3="http://schemas.microsoft.com/office/drawing/2016/5/9/chartex" xmlns:cx4="http://schemas.microsoft.com/office/drawing/2016/5/10/chartex" xmlns:cx5="http://schemas.microsoft.com/office/drawing/2016/5/11/chartex" xmlns:cx6="http://schemas.microsoft.com/office/drawing/2016/5/12/chartex" xmlns:cx7="http://schemas.microsoft.com/office/drawing/2016/5/13/chartex" xmlns:cx8="http://schemas.microsoft.com/office/drawing/2016/5/14/chartex" xmlns:mc="http://schemas.openxmlformats.org/markup-compatibility/2006" xmlns:aink="http://schemas.microsoft.com/office/drawing/2016/ink" xmlns:am3d="http://schemas.microsoft.com/office/drawing/2017/model3d" xmlns:o="urn:schemas-microsoft-com:office:office" xmlns:r="http://schemas.openxmlformats.org/officeDocument/2006/relationships" xmlns:m="http://schemas.openxmlformats.org/officeDocument/2006/math" xmlns:v="urn:schemas-microsoft-com:vml" xmlns:wp14="http://schemas.microsoft.com/office/word/2010/wordprocessingDrawing" xmlns:wp="http://schemas.openxmlformats.org/drawingml/2006/wordprocessingDrawing" xmlns:w10="urn:schemas-microsoft-com:office:word" xmlns:w="http://schemas.openxmlformats.org/wordprocessingml/2006/main" xmlns:w14="http://schemas.microsoft.com/office/word/2010/wordml" xmlns:w15="http://schemas.microsoft.com/office/word/2012/wordml" xmlns:w16cex="http://schemas.microsoft.com/office/word/2018/wordml/cex" xmlns:w16cid="http://schemas.microsoft.com/office/word/2016/wordml/cid" xmlns:w16="http://schemas.microsoft.com/office/word/2018/wordml" xmlns:w16se="http://schemas.microsoft.com/office/word/2015/wordml/symex" xmlns:wpg="http://schemas.microsoft.com/office/word/2010/wordprocessingGroup" xmlns:wpi="http://schemas.microsoft.com/office/word/2010/wordprocessingInk" xmlns:wne="http://schemas.microsoft.com/office/word/2006/wordml" xmlns:wps="http://schemas.microsoft.com/office/word/2010/wordprocessingShape" mc:Ignorable="w14 w15 w16se w16cid w16 w16cex wp14">
+<w:endnotes xmlns:wpc="http://schemas.microsoft.com/office/word/2010/wordprocessingCanvas" xmlns:cx="http://schemas.microsoft.com/office/drawing/2014/chartex" xmlns:cx1="http://schemas.microsoft.com/office/drawing/2015/9/8/chartex" xmlns:cx2="http://schemas.microsoft.com/office/drawing/2015/10/21/chartex" xmlns:cx3="http://schemas.microsoft.com/office/drawing/2016/5/9/chartex" xmlns:cx4="http://schemas.microsoft.com/office/drawing/2016/5/10/chartex" xmlns:cx5="http://schemas.microsoft.com/office/drawing/2016/5/11/chartex" xmlns:cx6="http://schemas.microsoft.com/office/drawing/2016/5/12/chartex" xmlns:cx7="http://schemas.microsoft.com/office/drawing/2016/5/13/chartex" xmlns:cx8="http://schemas.microsoft.com/office/drawing/2016/5/14/chartex" xmlns:mc="http://schemas.openxmlformats.org/markup-compatibility/2006" xmlns:aink="http://schemas.microsoft.com/office/drawing/2016/ink" xmlns:am3d="http://schemas.microsoft.com/office/drawing/2017/model3d" xmlns:o="urn:schemas-microsoft-com:office:office" xmlns:oel="http://schemas.microsoft.com/office/2019/extlst" xmlns:r="http://schemas.openxmlformats.org/officeDocument/2006/relationships" xmlns:m="http://schemas.openxmlformats.org/officeDocument/2006/math" xmlns:v="urn:schemas-microsoft-com:vml" xmlns:wp14="http://schemas.microsoft.com/office/word/2010/wordprocessingDrawing" xmlns:wp="http://schemas.openxmlformats.org/drawingml/2006/wordprocessingDrawing" xmlns:w10="urn:schemas-microsoft-com:office:word" xmlns:w="http://schemas.openxmlformats.org/wordprocessingml/2006/main" xmlns:w14="http://schemas.microsoft.com/office/word/2010/wordml" xmlns:w15="http://schemas.microsoft.com/office/word/2012/wordml" xmlns:w16cex="http://schemas.microsoft.com/office/word/2018/wordml/cex" xmlns:w16cid="http://schemas.microsoft.com/office/word/2016/wordml/cid" xmlns:w16="http://schemas.microsoft.com/office/word/2018/wordml" xmlns:w16sdtdh="http://schemas.microsoft.com/office/word/2020/wordml/sdtdatahash" xmlns:w16se="http://schemas.microsoft.com/office/word/2015/wordml/symex" xmlns:wpg="http://schemas.microsoft.com/office/word/2010/wordprocessingGroup" xmlns:wpi="http://schemas.microsoft.com/office/word/2010/wordprocessingInk" xmlns:wne="http://schemas.microsoft.com/office/word/2006/wordml" xmlns:wps="http://schemas.microsoft.com/office/word/2010/wordprocessingShape" mc:Ignorable="w14 w15 w16se w16cid w16 w16cex w16sdtdh wp14">
   <w:endnote w:type="separator" w:id="-1">
     <w:p>
       <w:pPr>
@@ -66871,11 +66961,132 @@
 </file>
 
 <file path=word/footer1.xml><?xml version="1.0" encoding="utf-8"?>
-<w:ftr xmlns:wpc="http://schemas.microsoft.com/office/word/2010/wordprocessingCanvas" xmlns:cx="http://schemas.microsoft.com/office/drawing/2014/chartex" xmlns:cx1="http://schemas.microsoft.com/office/drawing/2015/9/8/chartex" xmlns:cx2="http://schemas.microsoft.com/office/drawing/2015/10/21/chartex" xmlns:cx3="http://schemas.microsoft.com/office/drawing/2016/5/9/chartex" xmlns:cx4="http://schemas.microsoft.com/office/drawing/2016/5/10/chartex" xmlns:cx5="http://schemas.microsoft.com/office/drawing/2016/5/11/chartex" xmlns:cx6="http://schemas.microsoft.com/office/drawing/2016/5/12/chartex" xmlns:cx7="http://schemas.microsoft.com/office/drawing/2016/5/13/chartex" xmlns:cx8="http://schemas.microsoft.com/office/drawing/2016/5/14/chartex" xmlns:mc="http://schemas.openxmlformats.org/markup-compatibility/2006" xmlns:aink="http://schemas.microsoft.com/office/drawing/2016/ink" xmlns:am3d="http://schemas.microsoft.com/office/drawing/2017/model3d" xmlns:o="urn:schemas-microsoft-com:office:office" xmlns:r="http://schemas.openxmlformats.org/officeDocument/2006/relationships" xmlns:m="http://schemas.openxmlformats.org/officeDocument/2006/math" xmlns:v="urn:schemas-microsoft-com:vml" xmlns:wp14="http://schemas.microsoft.com/office/word/2010/wordprocessingDrawing" xmlns:wp="http://schemas.openxmlformats.org/drawingml/2006/wordprocessingDrawing" xmlns:w10="urn:schemas-microsoft-com:office:word" xmlns:w="http://schemas.openxmlformats.org/wordprocessingml/2006/main" xmlns:w14="http://schemas.microsoft.com/office/word/2010/wordml" xmlns:w15="http://schemas.microsoft.com/office/word/2012/wordml" xmlns:w16cex="http://schemas.microsoft.com/office/word/2018/wordml/cex" xmlns:w16cid="http://schemas.microsoft.com/office/word/2016/wordml/cid" xmlns:w16="http://schemas.microsoft.com/office/word/2018/wordml" xmlns:w16se="http://schemas.microsoft.com/office/word/2015/wordml/symex" xmlns:wpg="http://schemas.microsoft.com/office/word/2010/wordprocessingGroup" xmlns:wpi="http://schemas.microsoft.com/office/word/2010/wordprocessingInk" xmlns:wne="http://schemas.microsoft.com/office/word/2006/wordml" xmlns:wps="http://schemas.microsoft.com/office/word/2010/wordprocessingShape" mc:Ignorable="w14 w15 w16se w16cid w16 w16cex wp14">
+<w:ftr xmlns:wpc="http://schemas.microsoft.com/office/word/2010/wordprocessingCanvas" xmlns:cx="http://schemas.microsoft.com/office/drawing/2014/chartex" xmlns:cx1="http://schemas.microsoft.com/office/drawing/2015/9/8/chartex" xmlns:cx2="http://schemas.microsoft.com/office/drawing/2015/10/21/chartex" xmlns:cx3="http://schemas.microsoft.com/office/drawing/2016/5/9/chartex" xmlns:cx4="http://schemas.microsoft.com/office/drawing/2016/5/10/chartex" xmlns:cx5="http://schemas.microsoft.com/office/drawing/2016/5/11/chartex" xmlns:cx6="http://schemas.microsoft.com/office/drawing/2016/5/12/chartex" xmlns:cx7="http://schemas.microsoft.com/office/drawing/2016/5/13/chartex" xmlns:cx8="http://schemas.microsoft.com/office/drawing/2016/5/14/chartex" xmlns:mc="http://schemas.openxmlformats.org/markup-compatibility/2006" xmlns:aink="http://schemas.microsoft.com/office/drawing/2016/ink" xmlns:am3d="http://schemas.microsoft.com/office/drawing/2017/model3d" xmlns:o="urn:schemas-microsoft-com:office:office" xmlns:oel="http://schemas.microsoft.com/office/2019/extlst" xmlns:r="http://schemas.openxmlformats.org/officeDocument/2006/relationships" xmlns:m="http://schemas.openxmlformats.org/officeDocument/2006/math" xmlns:v="urn:schemas-microsoft-com:vml" xmlns:wp14="http://schemas.microsoft.com/office/word/2010/wordprocessingDrawing" xmlns:wp="http://schemas.openxmlformats.org/drawingml/2006/wordprocessingDrawing" xmlns:w10="urn:schemas-microsoft-com:office:word" xmlns:w="http://schemas.openxmlformats.org/wordprocessingml/2006/main" xmlns:w14="http://schemas.microsoft.com/office/word/2010/wordml" xmlns:w15="http://schemas.microsoft.com/office/word/2012/wordml" xmlns:w16cex="http://schemas.microsoft.com/office/word/2018/wordml/cex" xmlns:w16cid="http://schemas.microsoft.com/office/word/2016/wordml/cid" xmlns:w16="http://schemas.microsoft.com/office/word/2018/wordml" xmlns:w16sdtdh="http://schemas.microsoft.com/office/word/2020/wordml/sdtdatahash" xmlns:w16se="http://schemas.microsoft.com/office/word/2015/wordml/symex" xmlns:wpg="http://schemas.microsoft.com/office/word/2010/wordprocessingGroup" xmlns:wpi="http://schemas.microsoft.com/office/word/2010/wordprocessingInk" xmlns:wne="http://schemas.microsoft.com/office/word/2006/wordml" xmlns:wps="http://schemas.microsoft.com/office/word/2010/wordprocessingShape" mc:Ignorable="w14 w15 w16se w16cid w16 w16cex w16sdtdh wp14">
   <w:p>
     <w:pPr>
       <w:pStyle w:val="Footer"/>
     </w:pPr>
+    <w:r>
+      <w:rPr>
+        <w:b/>
+        <w:bCs/>
+        <w:noProof/>
+      </w:rPr>
+      <mc:AlternateContent>
+        <mc:Choice Requires="wps">
+          <w:drawing>
+            <wp:anchor distT="0" distB="0" distL="0" distR="0" simplePos="0" relativeHeight="251659264" behindDoc="0" locked="0" layoutInCell="1" allowOverlap="1" wp14:anchorId="1245635C" wp14:editId="3FAAF866">
+              <wp:simplePos x="635" y="635"/>
+              <wp:positionH relativeFrom="page">
+                <wp:align>left</wp:align>
+              </wp:positionH>
+              <wp:positionV relativeFrom="page">
+                <wp:align>bottom</wp:align>
+              </wp:positionV>
+              <wp:extent cx="443865" cy="443865"/>
+              <wp:effectExtent l="0" t="0" r="6350" b="0"/>
+              <wp:wrapNone/>
+              <wp:docPr id="292245702" name="Text Box 2" descr="Public">
+                <a:extLst xmlns:a="http://schemas.openxmlformats.org/drawingml/2006/main">
+                  <a:ext uri="{5AE41FA2-C0FF-4470-9BD4-5FADCA87CBE2}">
+                    <aclsh:classification xmlns:aclsh="http://schemas.microsoft.com/office/drawing/2020/classificationShape" classificationOutcomeType="ftr"/>
+                  </a:ext>
+                </a:extLst>
+              </wp:docPr>
+              <wp:cNvGraphicFramePr/>
+              <a:graphic xmlns:a="http://schemas.openxmlformats.org/drawingml/2006/main">
+                <a:graphicData uri="http://schemas.microsoft.com/office/word/2010/wordprocessingShape">
+                  <wps:wsp>
+                    <wps:cNvSpPr txBox="1"/>
+                    <wps:spPr>
+                      <a:xfrm>
+                        <a:off x="0" y="0"/>
+                        <a:ext cx="443865" cy="443865"/>
+                      </a:xfrm>
+                      <a:prstGeom prst="rect">
+                        <a:avLst/>
+                      </a:prstGeom>
+                      <a:noFill/>
+                      <a:ln>
+                        <a:noFill/>
+                      </a:ln>
+                    </wps:spPr>
+                    <wps:txbx>
+                      <w:txbxContent>
+                        <w:p>
+                          <w:pPr>
+                            <w:rPr>
+                              <w:rFonts w:ascii="Calibri" w:eastAsia="Calibri" w:hAnsi="Calibri" w:cs="Calibri"/>
+                              <w:noProof/>
+                              <w:color w:val="000000"/>
+                              <w:sz w:val="20"/>
+                              <w:szCs w:val="20"/>
+                            </w:rPr>
+                          </w:pPr>
+                          <w:r>
+                            <w:rPr>
+                              <w:rFonts w:ascii="Calibri" w:eastAsia="Calibri" w:hAnsi="Calibri" w:cs="Calibri"/>
+                              <w:noProof/>
+                              <w:color w:val="000000"/>
+                              <w:sz w:val="20"/>
+                              <w:szCs w:val="20"/>
+                            </w:rPr>
+                            <w:t>Public</w:t>
+                          </w:r>
+                        </w:p>
+                      </w:txbxContent>
+                    </wps:txbx>
+                    <wps:bodyPr rot="0" spcFirstLastPara="0" vertOverflow="overflow" horzOverflow="overflow" vert="horz" wrap="none" lIns="254000" tIns="0" rIns="0" bIns="190500" numCol="1" spcCol="0" rtlCol="0" fromWordArt="0" anchor="b" anchorCtr="0" forceAA="0" compatLnSpc="1">
+                      <a:prstTxWarp prst="textNoShape">
+                        <a:avLst/>
+                      </a:prstTxWarp>
+                      <a:spAutoFit/>
+                    </wps:bodyPr>
+                  </wps:wsp>
+                </a:graphicData>
+              </a:graphic>
+            </wp:anchor>
+          </w:drawing>
+        </mc:Choice>
+        <mc:Fallback>
+          <w:pict>
+            <v:shapetype w14:anchorId="1245635C" id="_x0000_t202" coordsize="21600,21600" o:spt="202" path="m,l,21600r21600,l21600,xe">
+              <v:stroke joinstyle="miter"/>
+              <v:path gradientshapeok="t" o:connecttype="rect"/>
+            </v:shapetype>
+            <v:shape id="Text Box 2" o:spid="_x0000_s1026" type="#_x0000_t202" alt="Public" style="position:absolute;margin-left:0;margin-top:0;width:34.95pt;height:34.95pt;z-index:251659264;visibility:visible;mso-wrap-style:none;mso-wrap-distance-left:0;mso-wrap-distance-top:0;mso-wrap-distance-right:0;mso-wrap-distance-bottom:0;mso-position-horizontal:left;mso-position-horizontal-relative:page;mso-position-vertical:bottom;mso-position-vertical-relative:page;v-text-anchor:bottom" o:gfxdata="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" filled="f" stroked="f">
+              <v:fill o:detectmouseclick="t"/>
+              <v:textbox style="mso-fit-shape-to-text:t" inset="20pt,0,0,15pt">
+                <w:txbxContent>
+                  <w:p>
+                    <w:pPr>
+                      <w:rPr>
+                        <w:rFonts w:ascii="Calibri" w:eastAsia="Calibri" w:hAnsi="Calibri" w:cs="Calibri"/>
+                        <w:noProof/>
+                        <w:color w:val="000000"/>
+                        <w:sz w:val="20"/>
+                        <w:szCs w:val="20"/>
+                      </w:rPr>
+                    </w:pPr>
+                    <w:r>
+                      <w:rPr>
+                        <w:rFonts w:ascii="Calibri" w:eastAsia="Calibri" w:hAnsi="Calibri" w:cs="Calibri"/>
+                        <w:noProof/>
+                        <w:color w:val="000000"/>
+                        <w:sz w:val="20"/>
+                        <w:szCs w:val="20"/>
+                      </w:rPr>
+                      <w:t>Public</w:t>
+                    </w:r>
+                  </w:p>
+                </w:txbxContent>
+              </v:textbox>
+              <w10:wrap anchorx="page" anchory="page"/>
+            </v:shape>
+          </w:pict>
+        </mc:Fallback>
+      </mc:AlternateContent>
+    </w:r>
     <w:r>
       <w:rPr>
         <w:b/>
@@ -66999,11 +67210,132 @@
 </file>
 
 <file path=word/footer2.xml><?xml version="1.0" encoding="utf-8"?>
-<w:ftr xmlns:wpc="http://schemas.microsoft.com/office/word/2010/wordprocessingCanvas" xmlns:cx="http://schemas.microsoft.com/office/drawing/2014/chartex" xmlns:cx1="http://schemas.microsoft.com/office/drawing/2015/9/8/chartex" xmlns:cx2="http://schemas.microsoft.com/office/drawing/2015/10/21/chartex" xmlns:cx3="http://schemas.microsoft.com/office/drawing/2016/5/9/chartex" xmlns:cx4="http://schemas.microsoft.com/office/drawing/2016/5/10/chartex" xmlns:cx5="http://schemas.microsoft.com/office/drawing/2016/5/11/chartex" xmlns:cx6="http://schemas.microsoft.com/office/drawing/2016/5/12/chartex" xmlns:cx7="http://schemas.microsoft.com/office/drawing/2016/5/13/chartex" xmlns:cx8="http://schemas.microsoft.com/office/drawing/2016/5/14/chartex" xmlns:mc="http://schemas.openxmlformats.org/markup-compatibility/2006" xmlns:aink="http://schemas.microsoft.com/office/drawing/2016/ink" xmlns:am3d="http://schemas.microsoft.com/office/drawing/2017/model3d" xmlns:o="urn:schemas-microsoft-com:office:office" xmlns:r="http://schemas.openxmlformats.org/officeDocument/2006/relationships" xmlns:m="http://schemas.openxmlformats.org/officeDocument/2006/math" xmlns:v="urn:schemas-microsoft-com:vml" xmlns:wp14="http://schemas.microsoft.com/office/word/2010/wordprocessingDrawing" xmlns:wp="http://schemas.openxmlformats.org/drawingml/2006/wordprocessingDrawing" xmlns:w10="urn:schemas-microsoft-com:office:word" xmlns:w="http://schemas.openxmlformats.org/wordprocessingml/2006/main" xmlns:w14="http://schemas.microsoft.com/office/word/2010/wordml" xmlns:w15="http://schemas.microsoft.com/office/word/2012/wordml" xmlns:w16cex="http://schemas.microsoft.com/office/word/2018/wordml/cex" xmlns:w16cid="http://schemas.microsoft.com/office/word/2016/wordml/cid" xmlns:w16="http://schemas.microsoft.com/office/word/2018/wordml" xmlns:w16se="http://schemas.microsoft.com/office/word/2015/wordml/symex" xmlns:wpg="http://schemas.microsoft.com/office/word/2010/wordprocessingGroup" xmlns:wpi="http://schemas.microsoft.com/office/word/2010/wordprocessingInk" xmlns:wne="http://schemas.microsoft.com/office/word/2006/wordml" xmlns:wps="http://schemas.microsoft.com/office/word/2010/wordprocessingShape" mc:Ignorable="w14 w15 w16se w16cid w16 w16cex wp14">
+<w:ftr xmlns:wpc="http://schemas.microsoft.com/office/word/2010/wordprocessingCanvas" xmlns:cx="http://schemas.microsoft.com/office/drawing/2014/chartex" xmlns:cx1="http://schemas.microsoft.com/office/drawing/2015/9/8/chartex" xmlns:cx2="http://schemas.microsoft.com/office/drawing/2015/10/21/chartex" xmlns:cx3="http://schemas.microsoft.com/office/drawing/2016/5/9/chartex" xmlns:cx4="http://schemas.microsoft.com/office/drawing/2016/5/10/chartex" xmlns:cx5="http://schemas.microsoft.com/office/drawing/2016/5/11/chartex" xmlns:cx6="http://schemas.microsoft.com/office/drawing/2016/5/12/chartex" xmlns:cx7="http://schemas.microsoft.com/office/drawing/2016/5/13/chartex" xmlns:cx8="http://schemas.microsoft.com/office/drawing/2016/5/14/chartex" xmlns:mc="http://schemas.openxmlformats.org/markup-compatibility/2006" xmlns:aink="http://schemas.microsoft.com/office/drawing/2016/ink" xmlns:am3d="http://schemas.microsoft.com/office/drawing/2017/model3d" xmlns:o="urn:schemas-microsoft-com:office:office" xmlns:oel="http://schemas.microsoft.com/office/2019/extlst" xmlns:r="http://schemas.openxmlformats.org/officeDocument/2006/relationships" xmlns:m="http://schemas.openxmlformats.org/officeDocument/2006/math" xmlns:v="urn:schemas-microsoft-com:vml" xmlns:wp14="http://schemas.microsoft.com/office/word/2010/wordprocessingDrawing" xmlns:wp="http://schemas.openxmlformats.org/drawingml/2006/wordprocessingDrawing" xmlns:w10="urn:schemas-microsoft-com:office:word" xmlns:w="http://schemas.openxmlformats.org/wordprocessingml/2006/main" xmlns:w14="http://schemas.microsoft.com/office/word/2010/wordml" xmlns:w15="http://schemas.microsoft.com/office/word/2012/wordml" xmlns:w16cex="http://schemas.microsoft.com/office/word/2018/wordml/cex" xmlns:w16cid="http://schemas.microsoft.com/office/word/2016/wordml/cid" xmlns:w16="http://schemas.microsoft.com/office/word/2018/wordml" xmlns:w16sdtdh="http://schemas.microsoft.com/office/word/2020/wordml/sdtdatahash" xmlns:w16se="http://schemas.microsoft.com/office/word/2015/wordml/symex" xmlns:wpg="http://schemas.microsoft.com/office/word/2010/wordprocessingGroup" xmlns:wpi="http://schemas.microsoft.com/office/word/2010/wordprocessingInk" xmlns:wne="http://schemas.microsoft.com/office/word/2006/wordml" xmlns:wps="http://schemas.microsoft.com/office/word/2010/wordprocessingShape" mc:Ignorable="w14 w15 w16se w16cid w16 w16cex w16sdtdh wp14">
   <w:p>
     <w:pPr>
       <w:pStyle w:val="Footer"/>
     </w:pPr>
+    <w:r>
+      <w:rPr>
+        <w:b/>
+        <w:bCs/>
+        <w:noProof/>
+      </w:rPr>
+      <mc:AlternateContent>
+        <mc:Choice Requires="wps">
+          <w:drawing>
+            <wp:anchor distT="0" distB="0" distL="0" distR="0" simplePos="0" relativeHeight="251660288" behindDoc="0" locked="0" layoutInCell="1" allowOverlap="1" wp14:anchorId="0383EE5B" wp14:editId="07F1A868">
+              <wp:simplePos x="635" y="635"/>
+              <wp:positionH relativeFrom="page">
+                <wp:align>left</wp:align>
+              </wp:positionH>
+              <wp:positionV relativeFrom="page">
+                <wp:align>bottom</wp:align>
+              </wp:positionV>
+              <wp:extent cx="443865" cy="443865"/>
+              <wp:effectExtent l="0" t="0" r="6350" b="0"/>
+              <wp:wrapNone/>
+              <wp:docPr id="1460297835" name="Text Box 3" descr="Public">
+                <a:extLst xmlns:a="http://schemas.openxmlformats.org/drawingml/2006/main">
+                  <a:ext uri="{5AE41FA2-C0FF-4470-9BD4-5FADCA87CBE2}">
+                    <aclsh:classification xmlns:aclsh="http://schemas.microsoft.com/office/drawing/2020/classificationShape" classificationOutcomeType="ftr"/>
+                  </a:ext>
+                </a:extLst>
+              </wp:docPr>
+              <wp:cNvGraphicFramePr/>
+              <a:graphic xmlns:a="http://schemas.openxmlformats.org/drawingml/2006/main">
+                <a:graphicData uri="http://schemas.microsoft.com/office/word/2010/wordprocessingShape">
+                  <wps:wsp>
+                    <wps:cNvSpPr txBox="1"/>
+                    <wps:spPr>
+                      <a:xfrm>
+                        <a:off x="0" y="0"/>
+                        <a:ext cx="443865" cy="443865"/>
+                      </a:xfrm>
+                      <a:prstGeom prst="rect">
+                        <a:avLst/>
+                      </a:prstGeom>
+                      <a:noFill/>
+                      <a:ln>
+                        <a:noFill/>
+                      </a:ln>
+                    </wps:spPr>
+                    <wps:txbx>
+                      <w:txbxContent>
+                        <w:p>
+                          <w:pPr>
+                            <w:rPr>
+                              <w:rFonts w:ascii="Calibri" w:eastAsia="Calibri" w:hAnsi="Calibri" w:cs="Calibri"/>
+                              <w:noProof/>
+                              <w:color w:val="000000"/>
+                              <w:sz w:val="20"/>
+                              <w:szCs w:val="20"/>
+                            </w:rPr>
+                          </w:pPr>
+                          <w:r>
+                            <w:rPr>
+                              <w:rFonts w:ascii="Calibri" w:eastAsia="Calibri" w:hAnsi="Calibri" w:cs="Calibri"/>
+                              <w:noProof/>
+                              <w:color w:val="000000"/>
+                              <w:sz w:val="20"/>
+                              <w:szCs w:val="20"/>
+                            </w:rPr>
+                            <w:t>Public</w:t>
+                          </w:r>
+                        </w:p>
+                      </w:txbxContent>
+                    </wps:txbx>
+                    <wps:bodyPr rot="0" spcFirstLastPara="0" vertOverflow="overflow" horzOverflow="overflow" vert="horz" wrap="none" lIns="254000" tIns="0" rIns="0" bIns="190500" numCol="1" spcCol="0" rtlCol="0" fromWordArt="0" anchor="b" anchorCtr="0" forceAA="0" compatLnSpc="1">
+                      <a:prstTxWarp prst="textNoShape">
+                        <a:avLst/>
+                      </a:prstTxWarp>
+                      <a:spAutoFit/>
+                    </wps:bodyPr>
+                  </wps:wsp>
+                </a:graphicData>
+              </a:graphic>
+            </wp:anchor>
+          </w:drawing>
+        </mc:Choice>
+        <mc:Fallback>
+          <w:pict>
+            <v:shapetype w14:anchorId="0383EE5B" id="_x0000_t202" coordsize="21600,21600" o:spt="202" path="m,l,21600r21600,l21600,xe">
+              <v:stroke joinstyle="miter"/>
+              <v:path gradientshapeok="t" o:connecttype="rect"/>
+            </v:shapetype>
+            <v:shape id="Text Box 3" o:spid="_x0000_s1027" type="#_x0000_t202" alt="Public" style="position:absolute;margin-left:0;margin-top:0;width:34.95pt;height:34.95pt;z-index:251660288;visibility:visible;mso-wrap-style:none;mso-wrap-distance-left:0;mso-wrap-distance-top:0;mso-wrap-distance-right:0;mso-wrap-distance-bottom:0;mso-position-horizontal:left;mso-position-horizontal-relative:page;mso-position-vertical:bottom;mso-position-vertical-relative:page;v-text-anchor:bottom" o:gfxdata="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" filled="f" stroked="f">
+              <v:fill o:detectmouseclick="t"/>
+              <v:textbox style="mso-fit-shape-to-text:t" inset="20pt,0,0,15pt">
+                <w:txbxContent>
+                  <w:p>
+                    <w:pPr>
+                      <w:rPr>
+                        <w:rFonts w:ascii="Calibri" w:eastAsia="Calibri" w:hAnsi="Calibri" w:cs="Calibri"/>
+                        <w:noProof/>
+                        <w:color w:val="000000"/>
+                        <w:sz w:val="20"/>
+                        <w:szCs w:val="20"/>
+                      </w:rPr>
+                    </w:pPr>
+                    <w:r>
+                      <w:rPr>
+                        <w:rFonts w:ascii="Calibri" w:eastAsia="Calibri" w:hAnsi="Calibri" w:cs="Calibri"/>
+                        <w:noProof/>
+                        <w:color w:val="000000"/>
+                        <w:sz w:val="20"/>
+                        <w:szCs w:val="20"/>
+                      </w:rPr>
+                      <w:t>Public</w:t>
+                    </w:r>
+                  </w:p>
+                </w:txbxContent>
+              </v:textbox>
+              <w10:wrap anchorx="page" anchory="page"/>
+            </v:shape>
+          </w:pict>
+        </mc:Fallback>
+      </mc:AlternateContent>
+    </w:r>
     <w:r>
       <w:rPr>
         <w:b/>
@@ -67124,7 +67456,7 @@
 </file>
 
 <file path=word/footer3.xml><?xml version="1.0" encoding="utf-8"?>
-<w:ftr xmlns:wpc="http://schemas.microsoft.com/office/word/2010/wordprocessingCanvas" xmlns:cx="http://schemas.microsoft.com/office/drawing/2014/chartex" xmlns:cx1="http://schemas.microsoft.com/office/drawing/2015/9/8/chartex" xmlns:cx2="http://schemas.microsoft.com/office/drawing/2015/10/21/chartex" xmlns:cx3="http://schemas.microsoft.com/office/drawing/2016/5/9/chartex" xmlns:cx4="http://schemas.microsoft.com/office/drawing/2016/5/10/chartex" xmlns:cx5="http://schemas.microsoft.com/office/drawing/2016/5/11/chartex" xmlns:cx6="http://schemas.microsoft.com/office/drawing/2016/5/12/chartex" xmlns:cx7="http://schemas.microsoft.com/office/drawing/2016/5/13/chartex" xmlns:cx8="http://schemas.microsoft.com/office/drawing/2016/5/14/chartex" xmlns:mc="http://schemas.openxmlformats.org/markup-compatibility/2006" xmlns:aink="http://schemas.microsoft.com/office/drawing/2016/ink" xmlns:am3d="http://schemas.microsoft.com/office/drawing/2017/model3d" xmlns:o="urn:schemas-microsoft-com:office:office" xmlns:r="http://schemas.openxmlformats.org/officeDocument/2006/relationships" xmlns:m="http://schemas.openxmlformats.org/officeDocument/2006/math" xmlns:v="urn:schemas-microsoft-com:vml" xmlns:wp14="http://schemas.microsoft.com/office/word/2010/wordprocessingDrawing" xmlns:wp="http://schemas.openxmlformats.org/drawingml/2006/wordprocessingDrawing" xmlns:w10="urn:schemas-microsoft-com:office:word" xmlns:w="http://schemas.openxmlformats.org/wordprocessingml/2006/main" xmlns:w14="http://schemas.microsoft.com/office/word/2010/wordml" xmlns:w15="http://schemas.microsoft.com/office/word/2012/wordml" xmlns:w16cex="http://schemas.microsoft.com/office/word/2018/wordml/cex" xmlns:w16cid="http://schemas.microsoft.com/office/word/2016/wordml/cid" xmlns:w16="http://schemas.microsoft.com/office/word/2018/wordml" xmlns:w16se="http://schemas.microsoft.com/office/word/2015/wordml/symex" xmlns:wpg="http://schemas.microsoft.com/office/word/2010/wordprocessingGroup" xmlns:wpi="http://schemas.microsoft.com/office/word/2010/wordprocessingInk" xmlns:wne="http://schemas.microsoft.com/office/word/2006/wordml" xmlns:wps="http://schemas.microsoft.com/office/word/2010/wordprocessingShape" mc:Ignorable="w14 w15 w16se w16cid w16 w16cex wp14">
+<w:ftr xmlns:wpc="http://schemas.microsoft.com/office/word/2010/wordprocessingCanvas" xmlns:cx="http://schemas.microsoft.com/office/drawing/2014/chartex" xmlns:cx1="http://schemas.microsoft.com/office/drawing/2015/9/8/chartex" xmlns:cx2="http://schemas.microsoft.com/office/drawing/2015/10/21/chartex" xmlns:cx3="http://schemas.microsoft.com/office/drawing/2016/5/9/chartex" xmlns:cx4="http://schemas.microsoft.com/office/drawing/2016/5/10/chartex" xmlns:cx5="http://schemas.microsoft.com/office/drawing/2016/5/11/chartex" xmlns:cx6="http://schemas.microsoft.com/office/drawing/2016/5/12/chartex" xmlns:cx7="http://schemas.microsoft.com/office/drawing/2016/5/13/chartex" xmlns:cx8="http://schemas.microsoft.com/office/drawing/2016/5/14/chartex" xmlns:mc="http://schemas.openxmlformats.org/markup-compatibility/2006" xmlns:aink="http://schemas.microsoft.com/office/drawing/2016/ink" xmlns:am3d="http://schemas.microsoft.com/office/drawing/2017/model3d" xmlns:o="urn:schemas-microsoft-com:office:office" xmlns:oel="http://schemas.microsoft.com/office/2019/extlst" xmlns:r="http://schemas.openxmlformats.org/officeDocument/2006/relationships" xmlns:m="http://schemas.openxmlformats.org/officeDocument/2006/math" xmlns:v="urn:schemas-microsoft-com:vml" xmlns:wp14="http://schemas.microsoft.com/office/word/2010/wordprocessingDrawing" xmlns:wp="http://schemas.openxmlformats.org/drawingml/2006/wordprocessingDrawing" xmlns:w10="urn:schemas-microsoft-com:office:word" xmlns:w="http://schemas.openxmlformats.org/wordprocessingml/2006/main" xmlns:w14="http://schemas.microsoft.com/office/word/2010/wordml" xmlns:w15="http://schemas.microsoft.com/office/word/2012/wordml" xmlns:w16cex="http://schemas.microsoft.com/office/word/2018/wordml/cex" xmlns:w16cid="http://schemas.microsoft.com/office/word/2016/wordml/cid" xmlns:w16="http://schemas.microsoft.com/office/word/2018/wordml" xmlns:w16sdtdh="http://schemas.microsoft.com/office/word/2020/wordml/sdtdatahash" xmlns:w16se="http://schemas.microsoft.com/office/word/2015/wordml/symex" xmlns:wpg="http://schemas.microsoft.com/office/word/2010/wordprocessingGroup" xmlns:wpi="http://schemas.microsoft.com/office/word/2010/wordprocessingInk" xmlns:wne="http://schemas.microsoft.com/office/word/2006/wordml" xmlns:wps="http://schemas.microsoft.com/office/word/2010/wordprocessingShape" mc:Ignorable="w14 w15 w16se w16cid w16 w16cex w16sdtdh wp14">
   <w:p>
     <w:pPr>
       <w:rPr>
@@ -67132,6 +67464,127 @@
         <w:bCs/>
       </w:rPr>
     </w:pPr>
+    <w:r>
+      <w:rPr>
+        <w:b/>
+        <w:bCs/>
+        <w:noProof/>
+      </w:rPr>
+      <mc:AlternateContent>
+        <mc:Choice Requires="wps">
+          <w:drawing>
+            <wp:anchor distT="0" distB="0" distL="0" distR="0" simplePos="0" relativeHeight="251658240" behindDoc="0" locked="0" layoutInCell="1" allowOverlap="1" wp14:anchorId="34C4E5C2" wp14:editId="532209D9">
+              <wp:simplePos x="0" y="0"/>
+              <wp:positionH relativeFrom="page">
+                <wp:align>left</wp:align>
+              </wp:positionH>
+              <wp:positionV relativeFrom="page">
+                <wp:align>bottom</wp:align>
+              </wp:positionV>
+              <wp:extent cx="443865" cy="443865"/>
+              <wp:effectExtent l="0" t="0" r="6350" b="0"/>
+              <wp:wrapNone/>
+              <wp:docPr id="1108378654" name="Text Box 1" descr="Public">
+                <a:extLst xmlns:a="http://schemas.openxmlformats.org/drawingml/2006/main">
+                  <a:ext uri="{5AE41FA2-C0FF-4470-9BD4-5FADCA87CBE2}">
+                    <aclsh:classification xmlns:aclsh="http://schemas.microsoft.com/office/drawing/2020/classificationShape" classificationOutcomeType="ftr"/>
+                  </a:ext>
+                </a:extLst>
+              </wp:docPr>
+              <wp:cNvGraphicFramePr/>
+              <a:graphic xmlns:a="http://schemas.openxmlformats.org/drawingml/2006/main">
+                <a:graphicData uri="http://schemas.microsoft.com/office/word/2010/wordprocessingShape">
+                  <wps:wsp>
+                    <wps:cNvSpPr txBox="1"/>
+                    <wps:spPr>
+                      <a:xfrm>
+                        <a:off x="0" y="0"/>
+                        <a:ext cx="443865" cy="443865"/>
+                      </a:xfrm>
+                      <a:prstGeom prst="rect">
+                        <a:avLst/>
+                      </a:prstGeom>
+                      <a:noFill/>
+                      <a:ln>
+                        <a:noFill/>
+                      </a:ln>
+                    </wps:spPr>
+                    <wps:txbx>
+                      <w:txbxContent>
+                        <w:p>
+                          <w:pPr>
+                            <w:rPr>
+                              <w:rFonts w:ascii="Calibri" w:eastAsia="Calibri" w:hAnsi="Calibri" w:cs="Calibri"/>
+                              <w:noProof/>
+                              <w:color w:val="000000"/>
+                              <w:sz w:val="20"/>
+                              <w:szCs w:val="20"/>
+                            </w:rPr>
+                          </w:pPr>
+                          <w:r>
+                            <w:rPr>
+                              <w:rFonts w:ascii="Calibri" w:eastAsia="Calibri" w:hAnsi="Calibri" w:cs="Calibri"/>
+                              <w:noProof/>
+                              <w:color w:val="000000"/>
+                              <w:sz w:val="20"/>
+                              <w:szCs w:val="20"/>
+                            </w:rPr>
+                            <w:t>Public</w:t>
+                          </w:r>
+                        </w:p>
+                      </w:txbxContent>
+                    </wps:txbx>
+                    <wps:bodyPr rot="0" spcFirstLastPara="0" vertOverflow="overflow" horzOverflow="overflow" vert="horz" wrap="none" lIns="254000" tIns="0" rIns="0" bIns="190500" numCol="1" spcCol="0" rtlCol="0" fromWordArt="0" anchor="b" anchorCtr="0" forceAA="0" compatLnSpc="1">
+                      <a:prstTxWarp prst="textNoShape">
+                        <a:avLst/>
+                      </a:prstTxWarp>
+                      <a:spAutoFit/>
+                    </wps:bodyPr>
+                  </wps:wsp>
+                </a:graphicData>
+              </a:graphic>
+            </wp:anchor>
+          </w:drawing>
+        </mc:Choice>
+        <mc:Fallback>
+          <w:pict>
+            <v:shapetype w14:anchorId="34C4E5C2" id="_x0000_t202" coordsize="21600,21600" o:spt="202" path="m,l,21600r21600,l21600,xe">
+              <v:stroke joinstyle="miter"/>
+              <v:path gradientshapeok="t" o:connecttype="rect"/>
+            </v:shapetype>
+            <v:shape id="Text Box 1" o:spid="_x0000_s1028" type="#_x0000_t202" alt="Public" style="position:absolute;margin-left:0;margin-top:0;width:34.95pt;height:34.95pt;z-index:251658240;visibility:visible;mso-wrap-style:none;mso-wrap-distance-left:0;mso-wrap-distance-top:0;mso-wrap-distance-right:0;mso-wrap-distance-bottom:0;mso-position-horizontal:left;mso-position-horizontal-relative:page;mso-position-vertical:bottom;mso-position-vertical-relative:page;v-text-anchor:bottom" o:gfxdata="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" filled="f" stroked="f">
+              <v:fill o:detectmouseclick="t"/>
+              <v:textbox style="mso-fit-shape-to-text:t" inset="20pt,0,0,15pt">
+                <w:txbxContent>
+                  <w:p>
+                    <w:pPr>
+                      <w:rPr>
+                        <w:rFonts w:ascii="Calibri" w:eastAsia="Calibri" w:hAnsi="Calibri" w:cs="Calibri"/>
+                        <w:noProof/>
+                        <w:color w:val="000000"/>
+                        <w:sz w:val="20"/>
+                        <w:szCs w:val="20"/>
+                      </w:rPr>
+                    </w:pPr>
+                    <w:r>
+                      <w:rPr>
+                        <w:rFonts w:ascii="Calibri" w:eastAsia="Calibri" w:hAnsi="Calibri" w:cs="Calibri"/>
+                        <w:noProof/>
+                        <w:color w:val="000000"/>
+                        <w:sz w:val="20"/>
+                        <w:szCs w:val="20"/>
+                      </w:rPr>
+                      <w:t>Public</w:t>
+                    </w:r>
+                  </w:p>
+                </w:txbxContent>
+              </v:textbox>
+              <w10:wrap anchorx="page" anchory="page"/>
+            </v:shape>
+          </w:pict>
+        </mc:Fallback>
+      </mc:AlternateContent>
+    </w:r>
     <w:r>
       <w:rPr>
         <w:b/>
@@ -67179,7 +67632,15 @@
         <w:b/>
         <w:bCs/>
       </w:rPr>
-      <w:t>, 202</w:t>
+      <w:t xml:space="preserve">, </w:t>
+    </w:r>
+    <w:proofErr w:type="gramStart"/>
+    <w:r>
+      <w:rPr>
+        <w:b/>
+        <w:bCs/>
+      </w:rPr>
+      <w:t>202</w:t>
     </w:r>
     <w:r>
       <w:rPr>
@@ -67188,6 +67649,7 @@
       </w:rPr>
       <w:t>1</w:t>
     </w:r>
+    <w:proofErr w:type="gramEnd"/>
     <w:r>
       <w:rPr>
         <w:b/>
@@ -67299,7 +67761,7 @@
 </file>
 
 <file path=word/footnotes.xml><?xml version="1.0" encoding="utf-8"?>
-<w:footnotes xmlns:wpc="http://schemas.microsoft.com/office/word/2010/wordprocessingCanvas" xmlns:cx="http://schemas.microsoft.com/office/drawing/2014/chartex" xmlns:cx1="http://schemas.microsoft.com/office/drawing/2015/9/8/chartex" xmlns:cx2="http://schemas.microsoft.com/office/drawing/2015/10/21/chartex" xmlns:cx3="http://schemas.microsoft.com/office/drawing/2016/5/9/chartex" xmlns:cx4="http://schemas.microsoft.com/office/drawing/2016/5/10/chartex" xmlns:cx5="http://schemas.microsoft.com/office/drawing/2016/5/11/chartex" xmlns:cx6="http://schemas.microsoft.com/office/drawing/2016/5/12/chartex" xmlns:cx7="http://schemas.microsoft.com/office/drawing/2016/5/13/chartex" xmlns:cx8="http://schemas.microsoft.com/office/drawing/2016/5/14/chartex" xmlns:mc="http://schemas.openxmlformats.org/markup-compatibility/2006" xmlns:aink="http://schemas.microsoft.com/office/drawing/2016/ink" xmlns:am3d="http://schemas.microsoft.com/office/drawing/2017/model3d" xmlns:o="urn:schemas-microsoft-com:office:office" xmlns:r="http://schemas.openxmlformats.org/officeDocument/2006/relationships" xmlns:m="http://schemas.openxmlformats.org/officeDocument/2006/math" xmlns:v="urn:schemas-microsoft-com:vml" xmlns:wp14="http://schemas.microsoft.com/office/word/2010/wordprocessingDrawing" xmlns:wp="http://schemas.openxmlformats.org/drawingml/2006/wordprocessingDrawing" xmlns:w10="urn:schemas-microsoft-com:office:word" xmlns:w="http://schemas.openxmlformats.org/wordprocessingml/2006/main" xmlns:w14="http://schemas.microsoft.com/office/word/2010/wordml" xmlns:w15="http://schemas.microsoft.com/office/word/2012/wordml" xmlns:w16cex="http://schemas.microsoft.com/office/word/2018/wordml/cex" xmlns:w16cid="http://schemas.microsoft.com/office/word/2016/wordml/cid" xmlns:w16="http://schemas.microsoft.com/office/word/2018/wordml" xmlns:w16se="http://schemas.microsoft.com/office/word/2015/wordml/symex" xmlns:wpg="http://schemas.microsoft.com/office/word/2010/wordprocessingGroup" xmlns:wpi="http://schemas.microsoft.com/office/word/2010/wordprocessingInk" xmlns:wne="http://schemas.microsoft.com/office/word/2006/wordml" xmlns:wps="http://schemas.microsoft.com/office/word/2010/wordprocessingShape" mc:Ignorable="w14 w15 w16se w16cid w16 w16cex wp14">
+<w:footnotes xmlns:wpc="http://schemas.microsoft.com/office/word/2010/wordprocessingCanvas" xmlns:cx="http://schemas.microsoft.com/office/drawing/2014/chartex" xmlns:cx1="http://schemas.microsoft.com/office/drawing/2015/9/8/chartex" xmlns:cx2="http://schemas.microsoft.com/office/drawing/2015/10/21/chartex" xmlns:cx3="http://schemas.microsoft.com/office/drawing/2016/5/9/chartex" xmlns:cx4="http://schemas.microsoft.com/office/drawing/2016/5/10/chartex" xmlns:cx5="http://schemas.microsoft.com/office/drawing/2016/5/11/chartex" xmlns:cx6="http://schemas.microsoft.com/office/drawing/2016/5/12/chartex" xmlns:cx7="http://schemas.microsoft.com/office/drawing/2016/5/13/chartex" xmlns:cx8="http://schemas.microsoft.com/office/drawing/2016/5/14/chartex" xmlns:mc="http://schemas.openxmlformats.org/markup-compatibility/2006" xmlns:aink="http://schemas.microsoft.com/office/drawing/2016/ink" xmlns:am3d="http://schemas.microsoft.com/office/drawing/2017/model3d" xmlns:o="urn:schemas-microsoft-com:office:office" xmlns:oel="http://schemas.microsoft.com/office/2019/extlst" xmlns:r="http://schemas.openxmlformats.org/officeDocument/2006/relationships" xmlns:m="http://schemas.openxmlformats.org/officeDocument/2006/math" xmlns:v="urn:schemas-microsoft-com:vml" xmlns:wp14="http://schemas.microsoft.com/office/word/2010/wordprocessingDrawing" xmlns:wp="http://schemas.openxmlformats.org/drawingml/2006/wordprocessingDrawing" xmlns:w10="urn:schemas-microsoft-com:office:word" xmlns:w="http://schemas.openxmlformats.org/wordprocessingml/2006/main" xmlns:w14="http://schemas.microsoft.com/office/word/2010/wordml" xmlns:w15="http://schemas.microsoft.com/office/word/2012/wordml" xmlns:w16cex="http://schemas.microsoft.com/office/word/2018/wordml/cex" xmlns:w16cid="http://schemas.microsoft.com/office/word/2016/wordml/cid" xmlns:w16="http://schemas.microsoft.com/office/word/2018/wordml" xmlns:w16sdtdh="http://schemas.microsoft.com/office/word/2020/wordml/sdtdatahash" xmlns:w16se="http://schemas.microsoft.com/office/word/2015/wordml/symex" xmlns:wpg="http://schemas.microsoft.com/office/word/2010/wordprocessingGroup" xmlns:wpi="http://schemas.microsoft.com/office/word/2010/wordprocessingInk" xmlns:wne="http://schemas.microsoft.com/office/word/2006/wordml" xmlns:wps="http://schemas.microsoft.com/office/word/2010/wordprocessingShape" mc:Ignorable="w14 w15 w16se w16cid w16 w16cex w16sdtdh wp14">
   <w:footnote w:type="separator" w:id="-1">
     <w:p>
       <w:pPr>
@@ -67328,7 +67790,7 @@
 </file>
 
 <file path=word/header1.xml><?xml version="1.0" encoding="utf-8"?>
-<w:hdr xmlns:wpc="http://schemas.microsoft.com/office/word/2010/wordprocessingCanvas" xmlns:cx="http://schemas.microsoft.com/office/drawing/2014/chartex" xmlns:cx1="http://schemas.microsoft.com/office/drawing/2015/9/8/chartex" xmlns:cx2="http://schemas.microsoft.com/office/drawing/2015/10/21/chartex" xmlns:cx3="http://schemas.microsoft.com/office/drawing/2016/5/9/chartex" xmlns:cx4="http://schemas.microsoft.com/office/drawing/2016/5/10/chartex" xmlns:cx5="http://schemas.microsoft.com/office/drawing/2016/5/11/chartex" xmlns:cx6="http://schemas.microsoft.com/office/drawing/2016/5/12/chartex" xmlns:cx7="http://schemas.microsoft.com/office/drawing/2016/5/13/chartex" xmlns:cx8="http://schemas.microsoft.com/office/drawing/2016/5/14/chartex" xmlns:mc="http://schemas.openxmlformats.org/markup-compatibility/2006" xmlns:aink="http://schemas.microsoft.com/office/drawing/2016/ink" xmlns:am3d="http://schemas.microsoft.com/office/drawing/2017/model3d" xmlns:o="urn:schemas-microsoft-com:office:office" xmlns:r="http://schemas.openxmlformats.org/officeDocument/2006/relationships" xmlns:m="http://schemas.openxmlformats.org/officeDocument/2006/math" xmlns:v="urn:schemas-microsoft-com:vml" xmlns:wp14="http://schemas.microsoft.com/office/word/2010/wordprocessingDrawing" xmlns:wp="http://schemas.openxmlformats.org/drawingml/2006/wordprocessingDrawing" xmlns:w10="urn:schemas-microsoft-com:office:word" xmlns:w="http://schemas.openxmlformats.org/wordprocessingml/2006/main" xmlns:w14="http://schemas.microsoft.com/office/word/2010/wordml" xmlns:w15="http://schemas.microsoft.com/office/word/2012/wordml" xmlns:w16cex="http://schemas.microsoft.com/office/word/2018/wordml/cex" xmlns:w16cid="http://schemas.microsoft.com/office/word/2016/wordml/cid" xmlns:w16="http://schemas.microsoft.com/office/word/2018/wordml" xmlns:w16se="http://schemas.microsoft.com/office/word/2015/wordml/symex" xmlns:wpg="http://schemas.microsoft.com/office/word/2010/wordprocessingGroup" xmlns:wpi="http://schemas.microsoft.com/office/word/2010/wordprocessingInk" xmlns:wne="http://schemas.microsoft.com/office/word/2006/wordml" xmlns:wps="http://schemas.microsoft.com/office/word/2010/wordprocessingShape" mc:Ignorable="w14 w15 w16se w16cid w16 w16cex wp14">
+<w:hdr xmlns:wpc="http://schemas.microsoft.com/office/word/2010/wordprocessingCanvas" xmlns:cx="http://schemas.microsoft.com/office/drawing/2014/chartex" xmlns:cx1="http://schemas.microsoft.com/office/drawing/2015/9/8/chartex" xmlns:cx2="http://schemas.microsoft.com/office/drawing/2015/10/21/chartex" xmlns:cx3="http://schemas.microsoft.com/office/drawing/2016/5/9/chartex" xmlns:cx4="http://schemas.microsoft.com/office/drawing/2016/5/10/chartex" xmlns:cx5="http://schemas.microsoft.com/office/drawing/2016/5/11/chartex" xmlns:cx6="http://schemas.microsoft.com/office/drawing/2016/5/12/chartex" xmlns:cx7="http://schemas.microsoft.com/office/drawing/2016/5/13/chartex" xmlns:cx8="http://schemas.microsoft.com/office/drawing/2016/5/14/chartex" xmlns:mc="http://schemas.openxmlformats.org/markup-compatibility/2006" xmlns:aink="http://schemas.microsoft.com/office/drawing/2016/ink" xmlns:am3d="http://schemas.microsoft.com/office/drawing/2017/model3d" xmlns:o="urn:schemas-microsoft-com:office:office" xmlns:oel="http://schemas.microsoft.com/office/2019/extlst" xmlns:r="http://schemas.openxmlformats.org/officeDocument/2006/relationships" xmlns:m="http://schemas.openxmlformats.org/officeDocument/2006/math" xmlns:v="urn:schemas-microsoft-com:vml" xmlns:wp14="http://schemas.microsoft.com/office/word/2010/wordprocessingDrawing" xmlns:wp="http://schemas.openxmlformats.org/drawingml/2006/wordprocessingDrawing" xmlns:w10="urn:schemas-microsoft-com:office:word" xmlns:w="http://schemas.openxmlformats.org/wordprocessingml/2006/main" xmlns:w14="http://schemas.microsoft.com/office/word/2010/wordml" xmlns:w15="http://schemas.microsoft.com/office/word/2012/wordml" xmlns:w16cex="http://schemas.microsoft.com/office/word/2018/wordml/cex" xmlns:w16cid="http://schemas.microsoft.com/office/word/2016/wordml/cid" xmlns:w16="http://schemas.microsoft.com/office/word/2018/wordml" xmlns:w16sdtdh="http://schemas.microsoft.com/office/word/2020/wordml/sdtdatahash" xmlns:w16se="http://schemas.microsoft.com/office/word/2015/wordml/symex" xmlns:wpg="http://schemas.microsoft.com/office/word/2010/wordprocessingGroup" xmlns:wpi="http://schemas.microsoft.com/office/word/2010/wordprocessingInk" xmlns:wne="http://schemas.microsoft.com/office/word/2006/wordml" xmlns:wps="http://schemas.microsoft.com/office/word/2010/wordprocessingShape" mc:Ignorable="w14 w15 w16se w16cid w16 w16cex w16sdtdh wp14">
   <w:p>
     <w:pPr>
       <w:pStyle w:val="Header"/>
@@ -67354,7 +67816,7 @@
 </file>
 
 <file path=word/header2.xml><?xml version="1.0" encoding="utf-8"?>
-<w:hdr xmlns:wpc="http://schemas.microsoft.com/office/word/2010/wordprocessingCanvas" xmlns:cx="http://schemas.microsoft.com/office/drawing/2014/chartex" xmlns:cx1="http://schemas.microsoft.com/office/drawing/2015/9/8/chartex" xmlns:cx2="http://schemas.microsoft.com/office/drawing/2015/10/21/chartex" xmlns:cx3="http://schemas.microsoft.com/office/drawing/2016/5/9/chartex" xmlns:cx4="http://schemas.microsoft.com/office/drawing/2016/5/10/chartex" xmlns:cx5="http://schemas.microsoft.com/office/drawing/2016/5/11/chartex" xmlns:cx6="http://schemas.microsoft.com/office/drawing/2016/5/12/chartex" xmlns:cx7="http://schemas.microsoft.com/office/drawing/2016/5/13/chartex" xmlns:cx8="http://schemas.microsoft.com/office/drawing/2016/5/14/chartex" xmlns:mc="http://schemas.openxmlformats.org/markup-compatibility/2006" xmlns:aink="http://schemas.microsoft.com/office/drawing/2016/ink" xmlns:am3d="http://schemas.microsoft.com/office/drawing/2017/model3d" xmlns:o="urn:schemas-microsoft-com:office:office" xmlns:r="http://schemas.openxmlformats.org/officeDocument/2006/relationships" xmlns:m="http://schemas.openxmlformats.org/officeDocument/2006/math" xmlns:v="urn:schemas-microsoft-com:vml" xmlns:wp14="http://schemas.microsoft.com/office/word/2010/wordprocessingDrawing" xmlns:wp="http://schemas.openxmlformats.org/drawingml/2006/wordprocessingDrawing" xmlns:w10="urn:schemas-microsoft-com:office:word" xmlns:w="http://schemas.openxmlformats.org/wordprocessingml/2006/main" xmlns:w14="http://schemas.microsoft.com/office/word/2010/wordml" xmlns:w15="http://schemas.microsoft.com/office/word/2012/wordml" xmlns:w16cex="http://schemas.microsoft.com/office/word/2018/wordml/cex" xmlns:w16cid="http://schemas.microsoft.com/office/word/2016/wordml/cid" xmlns:w16="http://schemas.microsoft.com/office/word/2018/wordml" xmlns:w16se="http://schemas.microsoft.com/office/word/2015/wordml/symex" xmlns:wpg="http://schemas.microsoft.com/office/word/2010/wordprocessingGroup" xmlns:wpi="http://schemas.microsoft.com/office/word/2010/wordprocessingInk" xmlns:wne="http://schemas.microsoft.com/office/word/2006/wordml" xmlns:wps="http://schemas.microsoft.com/office/word/2010/wordprocessingShape" mc:Ignorable="w14 w15 w16se w16cid w16 w16cex wp14">
+<w:hdr xmlns:wpc="http://schemas.microsoft.com/office/word/2010/wordprocessingCanvas" xmlns:cx="http://schemas.microsoft.com/office/drawing/2014/chartex" xmlns:cx1="http://schemas.microsoft.com/office/drawing/2015/9/8/chartex" xmlns:cx2="http://schemas.microsoft.com/office/drawing/2015/10/21/chartex" xmlns:cx3="http://schemas.microsoft.com/office/drawing/2016/5/9/chartex" xmlns:cx4="http://schemas.microsoft.com/office/drawing/2016/5/10/chartex" xmlns:cx5="http://schemas.microsoft.com/office/drawing/2016/5/11/chartex" xmlns:cx6="http://schemas.microsoft.com/office/drawing/2016/5/12/chartex" xmlns:cx7="http://schemas.microsoft.com/office/drawing/2016/5/13/chartex" xmlns:cx8="http://schemas.microsoft.com/office/drawing/2016/5/14/chartex" xmlns:mc="http://schemas.openxmlformats.org/markup-compatibility/2006" xmlns:aink="http://schemas.microsoft.com/office/drawing/2016/ink" xmlns:am3d="http://schemas.microsoft.com/office/drawing/2017/model3d" xmlns:o="urn:schemas-microsoft-com:office:office" xmlns:oel="http://schemas.microsoft.com/office/2019/extlst" xmlns:r="http://schemas.openxmlformats.org/officeDocument/2006/relationships" xmlns:m="http://schemas.openxmlformats.org/officeDocument/2006/math" xmlns:v="urn:schemas-microsoft-com:vml" xmlns:wp14="http://schemas.microsoft.com/office/word/2010/wordprocessingDrawing" xmlns:wp="http://schemas.openxmlformats.org/drawingml/2006/wordprocessingDrawing" xmlns:w10="urn:schemas-microsoft-com:office:word" xmlns:w="http://schemas.openxmlformats.org/wordprocessingml/2006/main" xmlns:w14="http://schemas.microsoft.com/office/word/2010/wordml" xmlns:w15="http://schemas.microsoft.com/office/word/2012/wordml" xmlns:w16cex="http://schemas.microsoft.com/office/word/2018/wordml/cex" xmlns:w16cid="http://schemas.microsoft.com/office/word/2016/wordml/cid" xmlns:w16="http://schemas.microsoft.com/office/word/2018/wordml" xmlns:w16sdtdh="http://schemas.microsoft.com/office/word/2020/wordml/sdtdatahash" xmlns:w16se="http://schemas.microsoft.com/office/word/2015/wordml/symex" xmlns:wpg="http://schemas.microsoft.com/office/word/2010/wordprocessingGroup" xmlns:wpi="http://schemas.microsoft.com/office/word/2010/wordprocessingInk" xmlns:wne="http://schemas.microsoft.com/office/word/2006/wordml" xmlns:wps="http://schemas.microsoft.com/office/word/2010/wordprocessingShape" mc:Ignorable="w14 w15 w16se w16cid w16 w16cex w16sdtdh wp14">
   <w:p>
     <w:pPr>
       <w:pStyle w:val="Header"/>
@@ -67380,7 +67842,7 @@
 </file>
 
 <file path=word/header3.xml><?xml version="1.0" encoding="utf-8"?>
-<w:hdr xmlns:wpc="http://schemas.microsoft.com/office/word/2010/wordprocessingCanvas" xmlns:cx="http://schemas.microsoft.com/office/drawing/2014/chartex" xmlns:cx1="http://schemas.microsoft.com/office/drawing/2015/9/8/chartex" xmlns:cx2="http://schemas.microsoft.com/office/drawing/2015/10/21/chartex" xmlns:cx3="http://schemas.microsoft.com/office/drawing/2016/5/9/chartex" xmlns:cx4="http://schemas.microsoft.com/office/drawing/2016/5/10/chartex" xmlns:cx5="http://schemas.microsoft.com/office/drawing/2016/5/11/chartex" xmlns:cx6="http://schemas.microsoft.com/office/drawing/2016/5/12/chartex" xmlns:cx7="http://schemas.microsoft.com/office/drawing/2016/5/13/chartex" xmlns:cx8="http://schemas.microsoft.com/office/drawing/2016/5/14/chartex" xmlns:mc="http://schemas.openxmlformats.org/markup-compatibility/2006" xmlns:aink="http://schemas.microsoft.com/office/drawing/2016/ink" xmlns:am3d="http://schemas.microsoft.com/office/drawing/2017/model3d" xmlns:o="urn:schemas-microsoft-com:office:office" xmlns:r="http://schemas.openxmlformats.org/officeDocument/2006/relationships" xmlns:m="http://schemas.openxmlformats.org/officeDocument/2006/math" xmlns:v="urn:schemas-microsoft-com:vml" xmlns:wp14="http://schemas.microsoft.com/office/word/2010/wordprocessingDrawing" xmlns:wp="http://schemas.openxmlformats.org/drawingml/2006/wordprocessingDrawing" xmlns:w10="urn:schemas-microsoft-com:office:word" xmlns:w="http://schemas.openxmlformats.org/wordprocessingml/2006/main" xmlns:w14="http://schemas.microsoft.com/office/word/2010/wordml" xmlns:w15="http://schemas.microsoft.com/office/word/2012/wordml" xmlns:w16cex="http://schemas.microsoft.com/office/word/2018/wordml/cex" xmlns:w16cid="http://schemas.microsoft.com/office/word/2016/wordml/cid" xmlns:w16="http://schemas.microsoft.com/office/word/2018/wordml" xmlns:w16se="http://schemas.microsoft.com/office/word/2015/wordml/symex" xmlns:wpg="http://schemas.microsoft.com/office/word/2010/wordprocessingGroup" xmlns:wpi="http://schemas.microsoft.com/office/word/2010/wordprocessingInk" xmlns:wne="http://schemas.microsoft.com/office/word/2006/wordml" xmlns:wps="http://schemas.microsoft.com/office/word/2010/wordprocessingShape" mc:Ignorable="w14 w15 w16se w16cid w16 w16cex wp14">
+<w:hdr xmlns:wpc="http://schemas.microsoft.com/office/word/2010/wordprocessingCanvas" xmlns:cx="http://schemas.microsoft.com/office/drawing/2014/chartex" xmlns:cx1="http://schemas.microsoft.com/office/drawing/2015/9/8/chartex" xmlns:cx2="http://schemas.microsoft.com/office/drawing/2015/10/21/chartex" xmlns:cx3="http://schemas.microsoft.com/office/drawing/2016/5/9/chartex" xmlns:cx4="http://schemas.microsoft.com/office/drawing/2016/5/10/chartex" xmlns:cx5="http://schemas.microsoft.com/office/drawing/2016/5/11/chartex" xmlns:cx6="http://schemas.microsoft.com/office/drawing/2016/5/12/chartex" xmlns:cx7="http://schemas.microsoft.com/office/drawing/2016/5/13/chartex" xmlns:cx8="http://schemas.microsoft.com/office/drawing/2016/5/14/chartex" xmlns:mc="http://schemas.openxmlformats.org/markup-compatibility/2006" xmlns:aink="http://schemas.microsoft.com/office/drawing/2016/ink" xmlns:am3d="http://schemas.microsoft.com/office/drawing/2017/model3d" xmlns:o="urn:schemas-microsoft-com:office:office" xmlns:oel="http://schemas.microsoft.com/office/2019/extlst" xmlns:r="http://schemas.openxmlformats.org/officeDocument/2006/relationships" xmlns:m="http://schemas.openxmlformats.org/officeDocument/2006/math" xmlns:v="urn:schemas-microsoft-com:vml" xmlns:wp14="http://schemas.microsoft.com/office/word/2010/wordprocessingDrawing" xmlns:wp="http://schemas.openxmlformats.org/drawingml/2006/wordprocessingDrawing" xmlns:w10="urn:schemas-microsoft-com:office:word" xmlns:w="http://schemas.openxmlformats.org/wordprocessingml/2006/main" xmlns:w14="http://schemas.microsoft.com/office/word/2010/wordml" xmlns:w15="http://schemas.microsoft.com/office/word/2012/wordml" xmlns:w16cex="http://schemas.microsoft.com/office/word/2018/wordml/cex" xmlns:w16cid="http://schemas.microsoft.com/office/word/2016/wordml/cid" xmlns:w16="http://schemas.microsoft.com/office/word/2018/wordml" xmlns:w16sdtdh="http://schemas.microsoft.com/office/word/2020/wordml/sdtdatahash" xmlns:w16se="http://schemas.microsoft.com/office/word/2015/wordml/symex" xmlns:wpg="http://schemas.microsoft.com/office/word/2010/wordprocessingGroup" xmlns:wpi="http://schemas.microsoft.com/office/word/2010/wordprocessingInk" xmlns:wne="http://schemas.microsoft.com/office/word/2006/wordml" xmlns:wps="http://schemas.microsoft.com/office/word/2010/wordprocessingShape" mc:Ignorable="w14 w15 w16se w16cid w16 w16cex w16sdtdh wp14">
   <w:p>
     <w:pPr>
       <w:pStyle w:val="Header"/>
@@ -67393,12 +67855,21 @@
         <w:bCs/>
       </w:rPr>
     </w:pPr>
+    <w:proofErr w:type="spellStart"/>
     <w:r>
       <w:rPr>
         <w:b/>
         <w:bCs/>
       </w:rPr>
-      <w:t xml:space="preserve">TaittirIya </w:t>
+      <w:t>TaittirIya</w:t>
+    </w:r>
+    <w:proofErr w:type="spellEnd"/>
+    <w:r>
+      <w:rPr>
+        <w:b/>
+        <w:bCs/>
+      </w:rPr>
+      <w:t xml:space="preserve"> </w:t>
     </w:r>
     <w:proofErr w:type="spellStart"/>
     <w:r>
@@ -67437,7 +67908,7 @@
 </file>
 
 <file path=word/numbering.xml><?xml version="1.0" encoding="utf-8"?>
-<w:numbering xmlns:wpc="http://schemas.microsoft.com/office/word/2010/wordprocessingCanvas" xmlns:cx="http://schemas.microsoft.com/office/drawing/2014/chartex" xmlns:cx1="http://schemas.microsoft.com/office/drawing/2015/9/8/chartex" xmlns:cx2="http://schemas.microsoft.com/office/drawing/2015/10/21/chartex" xmlns:cx3="http://schemas.microsoft.com/office/drawing/2016/5/9/chartex" xmlns:cx4="http://schemas.microsoft.com/office/drawing/2016/5/10/chartex" xmlns:cx5="http://schemas.microsoft.com/office/drawing/2016/5/11/chartex" xmlns:cx6="http://schemas.microsoft.com/office/drawing/2016/5/12/chartex" xmlns:cx7="http://schemas.microsoft.com/office/drawing/2016/5/13/chartex" xmlns:cx8="http://schemas.microsoft.com/office/drawing/2016/5/14/chartex" xmlns:mc="http://schemas.openxmlformats.org/markup-compatibility/2006" xmlns:aink="http://schemas.microsoft.com/office/drawing/2016/ink" xmlns:am3d="http://schemas.microsoft.com/office/drawing/2017/model3d" xmlns:o="urn:schemas-microsoft-com:office:office" xmlns:r="http://schemas.openxmlformats.org/officeDocument/2006/relationships" xmlns:m="http://schemas.openxmlformats.org/officeDocument/2006/math" xmlns:v="urn:schemas-microsoft-com:vml" xmlns:wp14="http://schemas.microsoft.com/office/word/2010/wordprocessingDrawing" xmlns:wp="http://schemas.openxmlformats.org/drawingml/2006/wordprocessingDrawing" xmlns:w10="urn:schemas-microsoft-com:office:word" xmlns:w="http://schemas.openxmlformats.org/wordprocessingml/2006/main" xmlns:w14="http://schemas.microsoft.com/office/word/2010/wordml" xmlns:w15="http://schemas.microsoft.com/office/word/2012/wordml" xmlns:w16cex="http://schemas.microsoft.com/office/word/2018/wordml/cex" xmlns:w16cid="http://schemas.microsoft.com/office/word/2016/wordml/cid" xmlns:w16="http://schemas.microsoft.com/office/word/2018/wordml" xmlns:w16se="http://schemas.microsoft.com/office/word/2015/wordml/symex" xmlns:wpg="http://schemas.microsoft.com/office/word/2010/wordprocessingGroup" xmlns:wpi="http://schemas.microsoft.com/office/word/2010/wordprocessingInk" xmlns:wne="http://schemas.microsoft.com/office/word/2006/wordml" xmlns:wps="http://schemas.microsoft.com/office/word/2010/wordprocessingShape" mc:Ignorable="w14 w15 w16se w16cid w16 w16cex wp14">
+<w:numbering xmlns:wpc="http://schemas.microsoft.com/office/word/2010/wordprocessingCanvas" xmlns:cx="http://schemas.microsoft.com/office/drawing/2014/chartex" xmlns:cx1="http://schemas.microsoft.com/office/drawing/2015/9/8/chartex" xmlns:cx2="http://schemas.microsoft.com/office/drawing/2015/10/21/chartex" xmlns:cx3="http://schemas.microsoft.com/office/drawing/2016/5/9/chartex" xmlns:cx4="http://schemas.microsoft.com/office/drawing/2016/5/10/chartex" xmlns:cx5="http://schemas.microsoft.com/office/drawing/2016/5/11/chartex" xmlns:cx6="http://schemas.microsoft.com/office/drawing/2016/5/12/chartex" xmlns:cx7="http://schemas.microsoft.com/office/drawing/2016/5/13/chartex" xmlns:cx8="http://schemas.microsoft.com/office/drawing/2016/5/14/chartex" xmlns:mc="http://schemas.openxmlformats.org/markup-compatibility/2006" xmlns:aink="http://schemas.microsoft.com/office/drawing/2016/ink" xmlns:am3d="http://schemas.microsoft.com/office/drawing/2017/model3d" xmlns:o="urn:schemas-microsoft-com:office:office" xmlns:oel="http://schemas.microsoft.com/office/2019/extlst" xmlns:r="http://schemas.openxmlformats.org/officeDocument/2006/relationships" xmlns:m="http://schemas.openxmlformats.org/officeDocument/2006/math" xmlns:v="urn:schemas-microsoft-com:vml" xmlns:wp14="http://schemas.microsoft.com/office/word/2010/wordprocessingDrawing" xmlns:wp="http://schemas.openxmlformats.org/drawingml/2006/wordprocessingDrawing" xmlns:w10="urn:schemas-microsoft-com:office:word" xmlns:w="http://schemas.openxmlformats.org/wordprocessingml/2006/main" xmlns:w14="http://schemas.microsoft.com/office/word/2010/wordml" xmlns:w15="http://schemas.microsoft.com/office/word/2012/wordml" xmlns:w16cex="http://schemas.microsoft.com/office/word/2018/wordml/cex" xmlns:w16cid="http://schemas.microsoft.com/office/word/2016/wordml/cid" xmlns:w16="http://schemas.microsoft.com/office/word/2018/wordml" xmlns:w16sdtdh="http://schemas.microsoft.com/office/word/2020/wordml/sdtdatahash" xmlns:w16se="http://schemas.microsoft.com/office/word/2015/wordml/symex" xmlns:wpg="http://schemas.microsoft.com/office/word/2010/wordprocessingGroup" xmlns:wpi="http://schemas.microsoft.com/office/word/2010/wordprocessingInk" xmlns:wne="http://schemas.microsoft.com/office/word/2006/wordml" xmlns:wps="http://schemas.microsoft.com/office/word/2010/wordprocessingShape" mc:Ignorable="w14 w15 w16se w16cid w16 w16cex w16sdtdh wp14">
   <w:abstractNum w:abstractNumId="0" w15:restartNumberingAfterBreak="0">
     <w:nsid w:val="51574F42"/>
     <w:multiLevelType w:val="hybridMultilevel"/>
@@ -67528,14 +67999,14 @@
       </w:pPr>
     </w:lvl>
   </w:abstractNum>
-  <w:num w:numId="1">
+  <w:num w:numId="1" w16cid:durableId="1006830139">
     <w:abstractNumId w:val="0"/>
   </w:num>
 </w:numbering>
 </file>
 
 <file path=word/styles.xml><?xml version="1.0" encoding="utf-8"?>
-<w:styles xmlns:mc="http://schemas.openxmlformats.org/markup-compatibility/2006" xmlns:r="http://schemas.openxmlformats.org/officeDocument/2006/relationships" xmlns:w="http://schemas.openxmlformats.org/wordprocessingml/2006/main" xmlns:w14="http://schemas.microsoft.com/office/word/2010/wordml" xmlns:w15="http://schemas.microsoft.com/office/word/2012/wordml" xmlns:w16cex="http://schemas.microsoft.com/office/word/2018/wordml/cex" xmlns:w16cid="http://schemas.microsoft.com/office/word/2016/wordml/cid" xmlns:w16="http://schemas.microsoft.com/office/word/2018/wordml" xmlns:w16se="http://schemas.microsoft.com/office/word/2015/wordml/symex" mc:Ignorable="w14 w15 w16se w16cid w16 w16cex">
+<w:styles xmlns:mc="http://schemas.openxmlformats.org/markup-compatibility/2006" xmlns:r="http://schemas.openxmlformats.org/officeDocument/2006/relationships" xmlns:w="http://schemas.openxmlformats.org/wordprocessingml/2006/main" xmlns:w14="http://schemas.microsoft.com/office/word/2010/wordml" xmlns:w15="http://schemas.microsoft.com/office/word/2012/wordml" xmlns:w16cex="http://schemas.microsoft.com/office/word/2018/wordml/cex" xmlns:w16cid="http://schemas.microsoft.com/office/word/2016/wordml/cid" xmlns:w16="http://schemas.microsoft.com/office/word/2018/wordml" xmlns:w16sdtdh="http://schemas.microsoft.com/office/word/2020/wordml/sdtdatahash" xmlns:w16se="http://schemas.microsoft.com/office/word/2015/wordml/symex" mc:Ignorable="w14 w15 w16se w16cid w16 w16cex w16sdtdh">
   <w:docDefaults>
     <w:rPrDefault>
       <w:rPr>
@@ -67657,6 +68128,7 @@
     <w:lsdException w:name="HTML Sample" w:semiHidden="1" w:unhideWhenUsed="1"/>
     <w:lsdException w:name="HTML Typewriter" w:semiHidden="1" w:unhideWhenUsed="1"/>
     <w:lsdException w:name="HTML Variable" w:semiHidden="1" w:unhideWhenUsed="1"/>
+    <w:lsdException w:name="Normal Table" w:semiHidden="1" w:unhideWhenUsed="1"/>
     <w:lsdException w:name="annotation subject" w:semiHidden="1" w:unhideWhenUsed="1"/>
     <w:lsdException w:name="No List" w:semiHidden="1" w:unhideWhenUsed="1"/>
     <w:lsdException w:name="Outline List 1" w:semiHidden="1" w:unhideWhenUsed="1"/>
@@ -67699,8 +68171,11 @@
     <w:lsdException w:name="Table Contemporary" w:semiHidden="1" w:unhideWhenUsed="1"/>
     <w:lsdException w:name="Table Elegant" w:semiHidden="1" w:unhideWhenUsed="1"/>
     <w:lsdException w:name="Table Professional" w:semiHidden="1" w:unhideWhenUsed="1"/>
+    <w:lsdException w:name="Table Subtle 1" w:semiHidden="1" w:unhideWhenUsed="1"/>
     <w:lsdException w:name="Table Subtle 2" w:semiHidden="1" w:unhideWhenUsed="1"/>
     <w:lsdException w:name="Table Web 1" w:semiHidden="1" w:unhideWhenUsed="1"/>
+    <w:lsdException w:name="Table Web 2" w:semiHidden="1" w:unhideWhenUsed="1"/>
+    <w:lsdException w:name="Table Web 3" w:semiHidden="1" w:unhideWhenUsed="1"/>
     <w:lsdException w:name="Balloon Text" w:semiHidden="1" w:unhideWhenUsed="1"/>
     <w:lsdException w:name="Table Grid" w:uiPriority="39"/>
     <w:lsdException w:name="Table Theme" w:semiHidden="1" w:unhideWhenUsed="1"/>

</xml_diff>